<commit_message>
updated wording on friday meeting participation
from physical only to online participation being valid
</commit_message>
<xml_diff>
--- a/Group contract.docx
+++ b/Group contract.docx
@@ -164,7 +164,7 @@
     </w:p>
     <w:tbl>
       <w:tblPr>
-        <w:tblStyle w:val="TableGrid"/>
+        <w:tblStyle w:val="Tabel-Gitter"/>
         <w:tblW w:w="0" w:type="auto"/>
         <w:tblCellMar>
           <w:top w:w="85" w:type="dxa"/>
@@ -397,7 +397,7 @@
     </w:p>
     <w:tbl>
       <w:tblPr>
-        <w:tblStyle w:val="TableGrid"/>
+        <w:tblStyle w:val="Tabel-Gitter"/>
         <w:tblW w:w="0" w:type="auto"/>
         <w:tblCellMar>
           <w:top w:w="113" w:type="dxa"/>
@@ -503,7 +503,7 @@
     </w:p>
     <w:tbl>
       <w:tblPr>
-        <w:tblStyle w:val="TableGrid"/>
+        <w:tblStyle w:val="Tabel-Gitter"/>
         <w:tblW w:w="0" w:type="auto"/>
         <w:tblCellMar>
           <w:top w:w="113" w:type="dxa"/>
@@ -568,7 +568,25 @@
                 <w:sz w:val="22"/>
                 <w:szCs w:val="22"/>
               </w:rPr>
-              <w:t xml:space="preserve"> Friday meetings will be physical.</w:t>
+              <w:t xml:space="preserve"> Friday meetings will be </w:t>
+            </w:r>
+            <w:r>
+              <w:rPr>
+                <w:rFonts w:ascii="Arial" w:eastAsia="Arial" w:hAnsi="Arial" w:cs="Arial"/>
+                <w:color w:val="595959" w:themeColor="text1" w:themeTint="A6"/>
+                <w:sz w:val="22"/>
+                <w:szCs w:val="22"/>
+              </w:rPr>
+              <w:t>mostly physical but online participation is valid</w:t>
+            </w:r>
+            <w:r>
+              <w:rPr>
+                <w:rFonts w:ascii="Arial" w:eastAsia="Arial" w:hAnsi="Arial" w:cs="Arial"/>
+                <w:color w:val="595959" w:themeColor="text1" w:themeTint="A6"/>
+                <w:sz w:val="22"/>
+                <w:szCs w:val="22"/>
+              </w:rPr>
+              <w:t>.</w:t>
             </w:r>
           </w:p>
           <w:p>
@@ -649,7 +667,7 @@
     </w:p>
     <w:tbl>
       <w:tblPr>
-        <w:tblStyle w:val="TableGrid"/>
+        <w:tblStyle w:val="Tabel-Gitter"/>
         <w:tblW w:w="0" w:type="auto"/>
         <w:tblCellMar>
           <w:top w:w="113" w:type="dxa"/>
@@ -805,7 +823,7 @@
     </w:p>
     <w:tbl>
       <w:tblPr>
-        <w:tblStyle w:val="TableGrid"/>
+        <w:tblStyle w:val="Tabel-Gitter"/>
         <w:tblW w:w="0" w:type="auto"/>
         <w:tblCellMar>
           <w:top w:w="113" w:type="dxa"/>
@@ -969,7 +987,7 @@
     </w:p>
     <w:tbl>
       <w:tblPr>
-        <w:tblStyle w:val="TableGrid"/>
+        <w:tblStyle w:val="Tabel-Gitter"/>
         <w:tblW w:w="0" w:type="auto"/>
         <w:tblCellMar>
           <w:top w:w="113" w:type="dxa"/>
@@ -3012,7 +3030,7 @@
     <w:name w:val="Normal"/>
     <w:qFormat/>
   </w:style>
-  <w:style w:type="paragraph" w:styleId="Heading1">
+  <w:style w:type="paragraph" w:styleId="Overskrift1">
     <w:name w:val="heading 1"/>
     <w:basedOn w:val="Normal"/>
     <w:next w:val="Normal"/>
@@ -3028,7 +3046,7 @@
       <w:szCs w:val="48"/>
     </w:rPr>
   </w:style>
-  <w:style w:type="paragraph" w:styleId="Heading2">
+  <w:style w:type="paragraph" w:styleId="Overskrift2">
     <w:name w:val="heading 2"/>
     <w:basedOn w:val="Normal"/>
     <w:next w:val="Normal"/>
@@ -3044,7 +3062,7 @@
       <w:szCs w:val="36"/>
     </w:rPr>
   </w:style>
-  <w:style w:type="paragraph" w:styleId="Heading3">
+  <w:style w:type="paragraph" w:styleId="Overskrift3">
     <w:name w:val="heading 3"/>
     <w:basedOn w:val="Normal"/>
     <w:next w:val="Normal"/>
@@ -3060,7 +3078,7 @@
       <w:szCs w:val="28"/>
     </w:rPr>
   </w:style>
-  <w:style w:type="paragraph" w:styleId="Heading4">
+  <w:style w:type="paragraph" w:styleId="Overskrift4">
     <w:name w:val="heading 4"/>
     <w:basedOn w:val="Normal"/>
     <w:next w:val="Normal"/>
@@ -3076,7 +3094,7 @@
       <w:szCs w:val="24"/>
     </w:rPr>
   </w:style>
-  <w:style w:type="paragraph" w:styleId="Heading5">
+  <w:style w:type="paragraph" w:styleId="Overskrift5">
     <w:name w:val="heading 5"/>
     <w:basedOn w:val="Normal"/>
     <w:next w:val="Normal"/>
@@ -3090,7 +3108,7 @@
       <w:b/>
     </w:rPr>
   </w:style>
-  <w:style w:type="paragraph" w:styleId="Heading6">
+  <w:style w:type="paragraph" w:styleId="Overskrift6">
     <w:name w:val="heading 6"/>
     <w:basedOn w:val="Normal"/>
     <w:next w:val="Normal"/>
@@ -3106,13 +3124,13 @@
       <w:szCs w:val="20"/>
     </w:rPr>
   </w:style>
-  <w:style w:type="character" w:default="1" w:styleId="DefaultParagraphFont">
+  <w:style w:type="character" w:default="1" w:styleId="Standardskrifttypeiafsnit">
     <w:name w:val="Default Paragraph Font"/>
     <w:uiPriority w:val="1"/>
     <w:semiHidden/>
     <w:unhideWhenUsed/>
   </w:style>
-  <w:style w:type="table" w:default="1" w:styleId="TableNormal">
+  <w:style w:type="table" w:default="1" w:styleId="Tabel-Normal">
     <w:name w:val="Normal Table"/>
     <w:uiPriority w:val="99"/>
     <w:semiHidden/>
@@ -3127,13 +3145,13 @@
       </w:tblCellMar>
     </w:tblPr>
   </w:style>
-  <w:style w:type="numbering" w:default="1" w:styleId="NoList">
+  <w:style w:type="numbering" w:default="1" w:styleId="Ingenoversigt">
     <w:name w:val="No List"/>
     <w:uiPriority w:val="99"/>
     <w:semiHidden/>
     <w:unhideWhenUsed/>
   </w:style>
-  <w:style w:type="paragraph" w:styleId="Title">
+  <w:style w:type="paragraph" w:styleId="Titel">
     <w:name w:val="Title"/>
     <w:basedOn w:val="Normal"/>
     <w:next w:val="Normal"/>
@@ -3148,9 +3166,9 @@
       <w:szCs w:val="72"/>
     </w:rPr>
   </w:style>
-  <w:style w:type="table" w:styleId="TableGrid">
+  <w:style w:type="table" w:styleId="Tabel-Gitter">
     <w:name w:val="Table Grid"/>
-    <w:basedOn w:val="TableNormal"/>
+    <w:basedOn w:val="Tabel-Normal"/>
     <w:uiPriority w:val="59"/>
     <w:rsid w:val="0009294C"/>
     <w:pPr>
@@ -3171,7 +3189,7 @@
       </w:tblBorders>
     </w:tblPr>
   </w:style>
-  <w:style w:type="paragraph" w:styleId="Subtitle">
+  <w:style w:type="paragraph" w:styleId="Undertitel">
     <w:name w:val="Subtitle"/>
     <w:basedOn w:val="Normal"/>
     <w:next w:val="Normal"/>
@@ -3189,7 +3207,7 @@
     </w:rPr>
   </w:style>
   <w:style w:type="table" w:customStyle="1" w:styleId="a">
-    <w:basedOn w:val="TableNormal"/>
+    <w:basedOn w:val="Tabel-Normal"/>
     <w:pPr>
       <w:spacing w:after="0" w:line="240" w:lineRule="auto"/>
     </w:pPr>
@@ -3202,7 +3220,7 @@
       <w:tblStyleColBandSize w:val="1"/>
     </w:tblPr>
   </w:style>
-  <w:style w:type="paragraph" w:styleId="ListParagraph">
+  <w:style w:type="paragraph" w:styleId="Listeafsnit">
     <w:name w:val="List Paragraph"/>
     <w:basedOn w:val="Normal"/>
     <w:uiPriority w:val="34"/>

</xml_diff>